<commit_message>
Primeras tablas e inserts.
Gestioné el orden de creación de las tablas según su jerarquía y relación con otras. Posteriormente hice inserts a estas tablas para corroborar que la herencia y relaciones fueran hechas correctamente.
</commit_message>
<xml_diff>
--- a/Documentación.docx
+++ b/Documentación.docx
@@ -3110,6 +3110,156 @@
         </w:rPr>
         <w:t>Creé la base de datos THG donde posteriormente creé cada una de mis tablas con sus respectivos atributos:</w:t>
       </w:r>
+    </w:p>
+    <w:p>
+      <w:pPr>
+        <w:rPr>
+          <w:rFonts w:ascii="Arial" w:hAnsi="Arial" w:cs="Arial"/>
+          <w:bCs/>
+          <w:sz w:val="24"/>
+          <w:szCs w:val="24"/>
+        </w:rPr>
+      </w:pPr>
+    </w:p>
+    <w:p>
+      <w:pPr>
+        <w:rPr>
+          <w:rFonts w:ascii="Arial" w:hAnsi="Arial" w:cs="Arial"/>
+          <w:bCs/>
+          <w:sz w:val="24"/>
+          <w:szCs w:val="24"/>
+        </w:rPr>
+      </w:pPr>
+      <w:r>
+        <w:rPr>
+          <w:rFonts w:ascii="Arial" w:hAnsi="Arial" w:cs="Arial"/>
+          <w:bCs/>
+          <w:sz w:val="24"/>
+          <w:szCs w:val="24"/>
+        </w:rPr>
+        <w:t xml:space="preserve">1 creé la tabla </w:t>
+      </w:r>
+      <w:proofErr w:type="spellStart"/>
+      <w:r>
+        <w:rPr>
+          <w:rFonts w:ascii="Arial" w:hAnsi="Arial" w:cs="Arial"/>
+          <w:bCs/>
+          <w:sz w:val="24"/>
+          <w:szCs w:val="24"/>
+        </w:rPr>
+        <w:t>grado_dificultad</w:t>
+      </w:r>
+      <w:proofErr w:type="spellEnd"/>
+      <w:r>
+        <w:rPr>
+          <w:rFonts w:ascii="Arial" w:hAnsi="Arial" w:cs="Arial"/>
+          <w:bCs/>
+          <w:sz w:val="24"/>
+          <w:szCs w:val="24"/>
+        </w:rPr>
+        <w:t xml:space="preserve">. E </w:t>
+      </w:r>
+      <w:proofErr w:type="spellStart"/>
+      <w:r>
+        <w:rPr>
+          <w:rFonts w:ascii="Arial" w:hAnsi="Arial" w:cs="Arial"/>
+          <w:bCs/>
+          <w:sz w:val="24"/>
+          <w:szCs w:val="24"/>
+        </w:rPr>
+        <w:t>inserts</w:t>
+      </w:r>
+      <w:proofErr w:type="spellEnd"/>
+      <w:r>
+        <w:rPr>
+          <w:rFonts w:ascii="Arial" w:hAnsi="Arial" w:cs="Arial"/>
+          <w:bCs/>
+          <w:sz w:val="24"/>
+          <w:szCs w:val="24"/>
+        </w:rPr>
+        <w:t xml:space="preserve">, creé tabla puntuación e </w:t>
+      </w:r>
+      <w:proofErr w:type="spellStart"/>
+      <w:r>
+        <w:rPr>
+          <w:rFonts w:ascii="Arial" w:hAnsi="Arial" w:cs="Arial"/>
+          <w:bCs/>
+          <w:sz w:val="24"/>
+          <w:szCs w:val="24"/>
+        </w:rPr>
+        <w:t>inserts</w:t>
+      </w:r>
+      <w:proofErr w:type="spellEnd"/>
+      <w:r>
+        <w:rPr>
+          <w:rFonts w:ascii="Arial" w:hAnsi="Arial" w:cs="Arial"/>
+          <w:bCs/>
+          <w:sz w:val="24"/>
+          <w:szCs w:val="24"/>
+        </w:rPr>
+        <w:t xml:space="preserve">, creé </w:t>
+      </w:r>
+      <w:proofErr w:type="spellStart"/>
+      <w:r>
+        <w:rPr>
+          <w:rFonts w:ascii="Arial" w:hAnsi="Arial" w:cs="Arial"/>
+          <w:bCs/>
+          <w:sz w:val="24"/>
+          <w:szCs w:val="24"/>
+        </w:rPr>
+        <w:t>type</w:t>
+      </w:r>
+      <w:proofErr w:type="spellEnd"/>
+      <w:r>
+        <w:rPr>
+          <w:rFonts w:ascii="Arial" w:hAnsi="Arial" w:cs="Arial"/>
+          <w:bCs/>
+          <w:sz w:val="24"/>
+          <w:szCs w:val="24"/>
+        </w:rPr>
+        <w:t xml:space="preserve"> para nombre, creé tabla persona que es padre y tabla líder, posteriormente hice </w:t>
+      </w:r>
+      <w:proofErr w:type="spellStart"/>
+      <w:r>
+        <w:rPr>
+          <w:rFonts w:ascii="Arial" w:hAnsi="Arial" w:cs="Arial"/>
+          <w:bCs/>
+          <w:sz w:val="24"/>
+          <w:szCs w:val="24"/>
+        </w:rPr>
+        <w:t>inserts</w:t>
+      </w:r>
+      <w:proofErr w:type="spellEnd"/>
+      <w:r>
+        <w:rPr>
+          <w:rFonts w:ascii="Arial" w:hAnsi="Arial" w:cs="Arial"/>
+          <w:bCs/>
+          <w:sz w:val="24"/>
+          <w:szCs w:val="24"/>
+        </w:rPr>
+        <w:t xml:space="preserve"> a líder, vemos que se guardan tmb en persona. </w:t>
+      </w:r>
+    </w:p>
+    <w:p>
+      <w:pPr>
+        <w:rPr>
+          <w:rFonts w:ascii="Arial" w:hAnsi="Arial" w:cs="Arial"/>
+          <w:bCs/>
+          <w:sz w:val="24"/>
+          <w:szCs w:val="24"/>
+        </w:rPr>
+      </w:pPr>
+    </w:p>
+    <w:p>
+      <w:pPr>
+        <w:rPr>
+          <w:rFonts w:ascii="Arial" w:hAnsi="Arial" w:cs="Arial"/>
+          <w:bCs/>
+          <w:sz w:val="24"/>
+          <w:szCs w:val="24"/>
+          <w:u w:val="single"/>
+        </w:rPr>
+      </w:pPr>
     </w:p>
     <w:p>
       <w:pPr>

</xml_diff>

<commit_message>
Tablas e Inserts preliminares
Terminé de crear todas mis tablas y sus respectivos registros. Corroboré que las relaciones estuvieran correctas.
</commit_message>
<xml_diff>
--- a/Documentación.docx
+++ b/Documentación.docx
@@ -3177,7 +3177,26 @@
           <w:sz w:val="24"/>
           <w:szCs w:val="24"/>
         </w:rPr>
-        <w:t xml:space="preserve">, creé tabla puntuación e </w:t>
+        <w:t xml:space="preserve">, </w:t>
+      </w:r>
+    </w:p>
+    <w:p>
+      <w:pPr>
+        <w:rPr>
+          <w:rFonts w:ascii="Arial" w:hAnsi="Arial" w:cs="Arial"/>
+          <w:bCs/>
+          <w:sz w:val="24"/>
+          <w:szCs w:val="24"/>
+        </w:rPr>
+      </w:pPr>
+      <w:r>
+        <w:rPr>
+          <w:rFonts w:ascii="Arial" w:hAnsi="Arial" w:cs="Arial"/>
+          <w:bCs/>
+          <w:sz w:val="24"/>
+          <w:szCs w:val="24"/>
+        </w:rPr>
+        <w:t xml:space="preserve">creé tabla puntuación e </w:t>
       </w:r>
       <w:proofErr w:type="spellStart"/>
       <w:r>
@@ -3197,7 +3216,26 @@
           <w:sz w:val="24"/>
           <w:szCs w:val="24"/>
         </w:rPr>
-        <w:t xml:space="preserve">, creé </w:t>
+        <w:t xml:space="preserve">, </w:t>
+      </w:r>
+    </w:p>
+    <w:p>
+      <w:pPr>
+        <w:rPr>
+          <w:rFonts w:ascii="Arial" w:hAnsi="Arial" w:cs="Arial"/>
+          <w:bCs/>
+          <w:sz w:val="24"/>
+          <w:szCs w:val="24"/>
+        </w:rPr>
+      </w:pPr>
+      <w:r>
+        <w:rPr>
+          <w:rFonts w:ascii="Arial" w:hAnsi="Arial" w:cs="Arial"/>
+          <w:bCs/>
+          <w:sz w:val="24"/>
+          <w:szCs w:val="24"/>
+        </w:rPr>
+        <w:t xml:space="preserve">creé </w:t>
       </w:r>
       <w:proofErr w:type="spellStart"/>
       <w:r>
@@ -3217,7 +3255,26 @@
           <w:sz w:val="24"/>
           <w:szCs w:val="24"/>
         </w:rPr>
-        <w:t xml:space="preserve"> para nombre, creé tabla persona que es padre y tabla líder, posteriormente hice </w:t>
+        <w:t xml:space="preserve"> para nombre, </w:t>
+      </w:r>
+    </w:p>
+    <w:p>
+      <w:pPr>
+        <w:rPr>
+          <w:rFonts w:ascii="Arial" w:hAnsi="Arial" w:cs="Arial"/>
+          <w:bCs/>
+          <w:sz w:val="24"/>
+          <w:szCs w:val="24"/>
+        </w:rPr>
+      </w:pPr>
+      <w:r>
+        <w:rPr>
+          <w:rFonts w:ascii="Arial" w:hAnsi="Arial" w:cs="Arial"/>
+          <w:bCs/>
+          <w:sz w:val="24"/>
+          <w:szCs w:val="24"/>
+        </w:rPr>
+        <w:t xml:space="preserve">creé tabla persona que es padre y tabla líder, posteriormente hice </w:t>
       </w:r>
       <w:proofErr w:type="spellStart"/>
       <w:r>
@@ -3237,29 +3294,285 @@
           <w:sz w:val="24"/>
           <w:szCs w:val="24"/>
         </w:rPr>
-        <w:t xml:space="preserve"> a líder, vemos que se guardan tmb en persona. </w:t>
-      </w:r>
-    </w:p>
-    <w:p>
-      <w:pPr>
-        <w:rPr>
-          <w:rFonts w:ascii="Arial" w:hAnsi="Arial" w:cs="Arial"/>
-          <w:bCs/>
-          <w:sz w:val="24"/>
-          <w:szCs w:val="24"/>
-        </w:rPr>
-      </w:pPr>
-    </w:p>
-    <w:p>
-      <w:pPr>
-        <w:rPr>
-          <w:rFonts w:ascii="Arial" w:hAnsi="Arial" w:cs="Arial"/>
-          <w:bCs/>
-          <w:sz w:val="24"/>
-          <w:szCs w:val="24"/>
-          <w:u w:val="single"/>
-        </w:rPr>
-      </w:pPr>
+        <w:t xml:space="preserve"> a líder, vemos que se guardan tmb en persona.</w:t>
+      </w:r>
+    </w:p>
+    <w:p>
+      <w:pPr>
+        <w:rPr>
+          <w:rFonts w:ascii="Arial" w:hAnsi="Arial" w:cs="Arial"/>
+          <w:bCs/>
+          <w:sz w:val="24"/>
+          <w:szCs w:val="24"/>
+        </w:rPr>
+      </w:pPr>
+    </w:p>
+    <w:p>
+      <w:pPr>
+        <w:rPr>
+          <w:rFonts w:ascii="Arial" w:hAnsi="Arial" w:cs="Arial"/>
+          <w:bCs/>
+          <w:sz w:val="24"/>
+          <w:szCs w:val="24"/>
+        </w:rPr>
+      </w:pPr>
+      <w:r>
+        <w:rPr>
+          <w:rFonts w:ascii="Arial" w:hAnsi="Arial" w:cs="Arial"/>
+          <w:bCs/>
+          <w:sz w:val="24"/>
+          <w:szCs w:val="24"/>
+        </w:rPr>
+        <w:t xml:space="preserve"> </w:t>
+      </w:r>
+      <w:r>
+        <w:rPr>
+          <w:rFonts w:ascii="Arial" w:hAnsi="Arial" w:cs="Arial"/>
+          <w:bCs/>
+          <w:sz w:val="24"/>
+          <w:szCs w:val="24"/>
+        </w:rPr>
+        <w:t xml:space="preserve">Añadí el atributo </w:t>
+      </w:r>
+      <w:r>
+        <w:rPr>
+          <w:rFonts w:ascii="Arial" w:hAnsi="Arial" w:cs="Arial"/>
+          <w:bCs/>
+          <w:sz w:val="24"/>
+          <w:szCs w:val="24"/>
+        </w:rPr>
+        <w:t xml:space="preserve">activo </w:t>
+      </w:r>
+      <w:proofErr w:type="spellStart"/>
+      <w:r>
+        <w:rPr>
+          <w:rFonts w:ascii="Arial" w:hAnsi="Arial" w:cs="Arial"/>
+          <w:bCs/>
+          <w:sz w:val="24"/>
+          <w:szCs w:val="24"/>
+        </w:rPr>
+        <w:t>boolean</w:t>
+      </w:r>
+      <w:proofErr w:type="spellEnd"/>
+      <w:r>
+        <w:rPr>
+          <w:rFonts w:ascii="Arial" w:hAnsi="Arial" w:cs="Arial"/>
+          <w:bCs/>
+          <w:sz w:val="24"/>
+          <w:szCs w:val="24"/>
+        </w:rPr>
+        <w:t xml:space="preserve"> NOT NU</w:t>
+      </w:r>
+      <w:r>
+        <w:rPr>
+          <w:rFonts w:ascii="Arial" w:hAnsi="Arial" w:cs="Arial"/>
+          <w:bCs/>
+          <w:sz w:val="24"/>
+          <w:szCs w:val="24"/>
+        </w:rPr>
+        <w:t>LL para todas las tablas hijas de persona para que cuando se elimine el registro en la tabla padre, el estatus cambié en su correspondiente hijo.</w:t>
+      </w:r>
+    </w:p>
+    <w:p>
+      <w:pPr>
+        <w:rPr>
+          <w:rFonts w:ascii="Arial" w:hAnsi="Arial" w:cs="Arial"/>
+          <w:bCs/>
+          <w:sz w:val="24"/>
+          <w:szCs w:val="24"/>
+        </w:rPr>
+      </w:pPr>
+    </w:p>
+    <w:p>
+      <w:pPr>
+        <w:rPr>
+          <w:rFonts w:ascii="Arial" w:hAnsi="Arial" w:cs="Arial"/>
+          <w:bCs/>
+          <w:sz w:val="24"/>
+          <w:szCs w:val="24"/>
+        </w:rPr>
+      </w:pPr>
+      <w:r>
+        <w:rPr>
+          <w:rFonts w:ascii="Arial" w:hAnsi="Arial" w:cs="Arial"/>
+          <w:bCs/>
+          <w:sz w:val="24"/>
+          <w:szCs w:val="24"/>
+        </w:rPr>
+        <w:t>Creé la tabla capitolio y su registro</w:t>
+      </w:r>
+    </w:p>
+    <w:p>
+      <w:pPr>
+        <w:rPr>
+          <w:rFonts w:ascii="Arial" w:hAnsi="Arial" w:cs="Arial"/>
+          <w:bCs/>
+          <w:sz w:val="24"/>
+          <w:szCs w:val="24"/>
+        </w:rPr>
+      </w:pPr>
+      <w:r>
+        <w:rPr>
+          <w:rFonts w:ascii="Arial" w:hAnsi="Arial" w:cs="Arial"/>
+          <w:bCs/>
+          <w:sz w:val="24"/>
+          <w:szCs w:val="24"/>
+        </w:rPr>
+        <w:t xml:space="preserve">Creé tabla distrito donde encontramos la primera </w:t>
+      </w:r>
+      <w:r>
+        <w:rPr>
+          <w:rFonts w:ascii="Arial" w:hAnsi="Arial" w:cs="Arial"/>
+          <w:bCs/>
+          <w:sz w:val="24"/>
+          <w:szCs w:val="24"/>
+        </w:rPr>
+        <w:t>herencia</w:t>
+      </w:r>
+    </w:p>
+    <w:p>
+      <w:pPr>
+        <w:rPr>
+          <w:rFonts w:ascii="Arial" w:hAnsi="Arial" w:cs="Arial"/>
+          <w:bCs/>
+          <w:sz w:val="24"/>
+          <w:szCs w:val="24"/>
+        </w:rPr>
+      </w:pPr>
+    </w:p>
+    <w:p>
+      <w:pPr>
+        <w:rPr>
+          <w:rFonts w:ascii="Arial" w:hAnsi="Arial" w:cs="Arial"/>
+          <w:bCs/>
+          <w:sz w:val="24"/>
+          <w:szCs w:val="24"/>
+        </w:rPr>
+      </w:pPr>
+      <w:r>
+        <w:rPr>
+          <w:rFonts w:ascii="Arial" w:hAnsi="Arial" w:cs="Arial"/>
+          <w:bCs/>
+          <w:sz w:val="24"/>
+          <w:szCs w:val="24"/>
+        </w:rPr>
+        <w:t>Creé la tabla mentor</w:t>
+      </w:r>
+    </w:p>
+    <w:p>
+      <w:pPr>
+        <w:rPr>
+          <w:rFonts w:ascii="Arial" w:hAnsi="Arial" w:cs="Arial"/>
+          <w:bCs/>
+          <w:sz w:val="24"/>
+          <w:szCs w:val="24"/>
+        </w:rPr>
+      </w:pPr>
+      <w:r>
+        <w:rPr>
+          <w:rFonts w:ascii="Arial" w:hAnsi="Arial" w:cs="Arial"/>
+          <w:bCs/>
+          <w:sz w:val="24"/>
+          <w:szCs w:val="24"/>
+        </w:rPr>
+        <w:t>Creé la tabla tributo</w:t>
+      </w:r>
+    </w:p>
+    <w:p>
+      <w:pPr>
+        <w:rPr>
+          <w:rFonts w:ascii="Arial" w:hAnsi="Arial" w:cs="Arial"/>
+          <w:bCs/>
+          <w:sz w:val="24"/>
+          <w:szCs w:val="24"/>
+        </w:rPr>
+      </w:pPr>
+      <w:r>
+        <w:rPr>
+          <w:rFonts w:ascii="Arial" w:hAnsi="Arial" w:cs="Arial"/>
+          <w:bCs/>
+          <w:sz w:val="24"/>
+          <w:szCs w:val="24"/>
+        </w:rPr>
+        <w:t>Creé tabla vigilante</w:t>
+      </w:r>
+    </w:p>
+    <w:p>
+      <w:pPr>
+        <w:rPr>
+          <w:rFonts w:ascii="Arial" w:hAnsi="Arial" w:cs="Arial"/>
+          <w:bCs/>
+          <w:sz w:val="24"/>
+          <w:szCs w:val="24"/>
+        </w:rPr>
+      </w:pPr>
+    </w:p>
+    <w:p>
+      <w:pPr>
+        <w:rPr>
+          <w:rFonts w:ascii="Arial" w:hAnsi="Arial" w:cs="Arial"/>
+          <w:bCs/>
+          <w:sz w:val="24"/>
+          <w:szCs w:val="24"/>
+        </w:rPr>
+      </w:pPr>
+      <w:r>
+        <w:rPr>
+          <w:rFonts w:ascii="Arial" w:hAnsi="Arial" w:cs="Arial"/>
+          <w:bCs/>
+          <w:sz w:val="24"/>
+          <w:szCs w:val="24"/>
+        </w:rPr>
+        <w:t>TABLA PRUEBA</w:t>
+      </w:r>
+    </w:p>
+    <w:p>
+      <w:pPr>
+        <w:rPr>
+          <w:rFonts w:ascii="Arial" w:hAnsi="Arial" w:cs="Arial"/>
+          <w:bCs/>
+          <w:sz w:val="24"/>
+          <w:szCs w:val="24"/>
+        </w:rPr>
+      </w:pPr>
+      <w:r>
+        <w:rPr>
+          <w:rFonts w:ascii="Arial" w:hAnsi="Arial" w:cs="Arial"/>
+          <w:bCs/>
+          <w:sz w:val="24"/>
+          <w:szCs w:val="24"/>
+        </w:rPr>
+        <w:t>TABLA PARTICIPANTE</w:t>
+      </w:r>
+    </w:p>
+    <w:p>
+      <w:pPr>
+        <w:rPr>
+          <w:rFonts w:ascii="Arial" w:hAnsi="Arial" w:cs="Arial"/>
+          <w:bCs/>
+          <w:sz w:val="24"/>
+          <w:szCs w:val="24"/>
+        </w:rPr>
+      </w:pPr>
+    </w:p>
+    <w:p>
+      <w:pPr>
+        <w:rPr>
+          <w:rFonts w:ascii="Arial" w:hAnsi="Arial" w:cs="Arial"/>
+          <w:bCs/>
+          <w:sz w:val="24"/>
+          <w:szCs w:val="24"/>
+        </w:rPr>
+      </w:pPr>
+      <w:r>
+        <w:rPr>
+          <w:rFonts w:ascii="Arial" w:hAnsi="Arial" w:cs="Arial"/>
+          <w:bCs/>
+          <w:sz w:val="24"/>
+          <w:szCs w:val="24"/>
+        </w:rPr>
+        <w:t>Alteré las tablas que requerían un dato adicional como: Prueba</w:t>
+      </w:r>
     </w:p>
     <w:p>
       <w:pPr>
@@ -3422,6 +3735,155 @@
 <file path=word/numbering.xml><?xml version="1.0" encoding="utf-8"?>
 <w:numbering xmlns:wpc="http://schemas.microsoft.com/office/word/2010/wordprocessingCanvas" xmlns:cx="http://schemas.microsoft.com/office/drawing/2014/chartex" xmlns:cx1="http://schemas.microsoft.com/office/drawing/2015/9/8/chartex" xmlns:cx2="http://schemas.microsoft.com/office/drawing/2015/10/21/chartex" xmlns:cx3="http://schemas.microsoft.com/office/drawing/2016/5/9/chartex" xmlns:cx4="http://schemas.microsoft.com/office/drawing/2016/5/10/chartex" xmlns:cx5="http://schemas.microsoft.com/office/drawing/2016/5/11/chartex" xmlns:cx6="http://schemas.microsoft.com/office/drawing/2016/5/12/chartex" xmlns:cx7="http://schemas.microsoft.com/office/drawing/2016/5/13/chartex" xmlns:cx8="http://schemas.microsoft.com/office/drawing/2016/5/14/chartex" xmlns:mc="http://schemas.openxmlformats.org/markup-compatibility/2006" xmlns:aink="http://schemas.microsoft.com/office/drawing/2016/ink" xmlns:am3d="http://schemas.microsoft.com/office/drawing/2017/model3d" xmlns:o="urn:schemas-microsoft-com:office:office" xmlns:oel="http://schemas.microsoft.com/office/2019/extlst" xmlns:r="http://schemas.openxmlformats.org/officeDocument/2006/relationships" xmlns:m="http://schemas.openxmlformats.org/officeDocument/2006/math" xmlns:v="urn:schemas-microsoft-com:vml" xmlns:wp14="http://schemas.microsoft.com/office/word/2010/wordprocessingDrawing" xmlns:wp="http://schemas.openxmlformats.org/drawingml/2006/wordprocessingDrawing" xmlns:w10="urn:schemas-microsoft-com:office:word" xmlns:w="http://schemas.openxmlformats.org/wordprocessingml/2006/main" xmlns:w14="http://schemas.microsoft.com/office/word/2010/wordml" xmlns:w15="http://schemas.microsoft.com/office/word/2012/wordml" xmlns:w16cex="http://schemas.microsoft.com/office/word/2018/wordml/cex" xmlns:w16cid="http://schemas.microsoft.com/office/word/2016/wordml/cid" xmlns:w16="http://schemas.microsoft.com/office/word/2018/wordml" xmlns:w16du="http://schemas.microsoft.com/office/word/2023/wordml/word16du" xmlns:w16sdtdh="http://schemas.microsoft.com/office/word/2020/wordml/sdtdatahash" xmlns:w16se="http://schemas.microsoft.com/office/word/2015/wordml/symex" xmlns:wpg="http://schemas.microsoft.com/office/word/2010/wordprocessingGroup" xmlns:wpi="http://schemas.microsoft.com/office/word/2010/wordprocessingInk" xmlns:wne="http://schemas.microsoft.com/office/word/2006/wordml" xmlns:wps="http://schemas.microsoft.com/office/word/2010/wordprocessingShape" mc:Ignorable="w14 w15 w16se w16cid w16 w16cex w16sdtdh wp14">
   <w:abstractNum w:abstractNumId="0" w15:restartNumberingAfterBreak="0">
+    <w:nsid w:val="00E20189"/>
+    <w:multiLevelType w:val="multilevel"/>
+    <w:tmpl w:val="0D360C36"/>
+    <w:lvl w:ilvl="0">
+      <w:start w:val="1"/>
+      <w:numFmt w:val="bullet"/>
+      <w:lvlText w:val=""/>
+      <w:lvlJc w:val="left"/>
+      <w:pPr>
+        <w:tabs>
+          <w:tab w:val="num" w:pos="720"/>
+        </w:tabs>
+        <w:ind w:left="720" w:hanging="360"/>
+      </w:pPr>
+      <w:rPr>
+        <w:rFonts w:ascii="Symbol" w:hAnsi="Symbol" w:hint="default"/>
+        <w:sz w:val="20"/>
+      </w:rPr>
+    </w:lvl>
+    <w:lvl w:ilvl="1" w:tentative="1">
+      <w:start w:val="1"/>
+      <w:numFmt w:val="bullet"/>
+      <w:lvlText w:val=""/>
+      <w:lvlJc w:val="left"/>
+      <w:pPr>
+        <w:tabs>
+          <w:tab w:val="num" w:pos="1440"/>
+        </w:tabs>
+        <w:ind w:left="1440" w:hanging="360"/>
+      </w:pPr>
+      <w:rPr>
+        <w:rFonts w:ascii="Symbol" w:hAnsi="Symbol" w:hint="default"/>
+        <w:sz w:val="20"/>
+      </w:rPr>
+    </w:lvl>
+    <w:lvl w:ilvl="2" w:tentative="1">
+      <w:start w:val="1"/>
+      <w:numFmt w:val="bullet"/>
+      <w:lvlText w:val=""/>
+      <w:lvlJc w:val="left"/>
+      <w:pPr>
+        <w:tabs>
+          <w:tab w:val="num" w:pos="2160"/>
+        </w:tabs>
+        <w:ind w:left="2160" w:hanging="360"/>
+      </w:pPr>
+      <w:rPr>
+        <w:rFonts w:ascii="Symbol" w:hAnsi="Symbol" w:hint="default"/>
+        <w:sz w:val="20"/>
+      </w:rPr>
+    </w:lvl>
+    <w:lvl w:ilvl="3" w:tentative="1">
+      <w:start w:val="1"/>
+      <w:numFmt w:val="bullet"/>
+      <w:lvlText w:val=""/>
+      <w:lvlJc w:val="left"/>
+      <w:pPr>
+        <w:tabs>
+          <w:tab w:val="num" w:pos="2880"/>
+        </w:tabs>
+        <w:ind w:left="2880" w:hanging="360"/>
+      </w:pPr>
+      <w:rPr>
+        <w:rFonts w:ascii="Symbol" w:hAnsi="Symbol" w:hint="default"/>
+        <w:sz w:val="20"/>
+      </w:rPr>
+    </w:lvl>
+    <w:lvl w:ilvl="4" w:tentative="1">
+      <w:start w:val="1"/>
+      <w:numFmt w:val="bullet"/>
+      <w:lvlText w:val=""/>
+      <w:lvlJc w:val="left"/>
+      <w:pPr>
+        <w:tabs>
+          <w:tab w:val="num" w:pos="3600"/>
+        </w:tabs>
+        <w:ind w:left="3600" w:hanging="360"/>
+      </w:pPr>
+      <w:rPr>
+        <w:rFonts w:ascii="Symbol" w:hAnsi="Symbol" w:hint="default"/>
+        <w:sz w:val="20"/>
+      </w:rPr>
+    </w:lvl>
+    <w:lvl w:ilvl="5" w:tentative="1">
+      <w:start w:val="1"/>
+      <w:numFmt w:val="bullet"/>
+      <w:lvlText w:val=""/>
+      <w:lvlJc w:val="left"/>
+      <w:pPr>
+        <w:tabs>
+          <w:tab w:val="num" w:pos="4320"/>
+        </w:tabs>
+        <w:ind w:left="4320" w:hanging="360"/>
+      </w:pPr>
+      <w:rPr>
+        <w:rFonts w:ascii="Symbol" w:hAnsi="Symbol" w:hint="default"/>
+        <w:sz w:val="20"/>
+      </w:rPr>
+    </w:lvl>
+    <w:lvl w:ilvl="6" w:tentative="1">
+      <w:start w:val="1"/>
+      <w:numFmt w:val="bullet"/>
+      <w:lvlText w:val=""/>
+      <w:lvlJc w:val="left"/>
+      <w:pPr>
+        <w:tabs>
+          <w:tab w:val="num" w:pos="5040"/>
+        </w:tabs>
+        <w:ind w:left="5040" w:hanging="360"/>
+      </w:pPr>
+      <w:rPr>
+        <w:rFonts w:ascii="Symbol" w:hAnsi="Symbol" w:hint="default"/>
+        <w:sz w:val="20"/>
+      </w:rPr>
+    </w:lvl>
+    <w:lvl w:ilvl="7" w:tentative="1">
+      <w:start w:val="1"/>
+      <w:numFmt w:val="bullet"/>
+      <w:lvlText w:val=""/>
+      <w:lvlJc w:val="left"/>
+      <w:pPr>
+        <w:tabs>
+          <w:tab w:val="num" w:pos="5760"/>
+        </w:tabs>
+        <w:ind w:left="5760" w:hanging="360"/>
+      </w:pPr>
+      <w:rPr>
+        <w:rFonts w:ascii="Symbol" w:hAnsi="Symbol" w:hint="default"/>
+        <w:sz w:val="20"/>
+      </w:rPr>
+    </w:lvl>
+    <w:lvl w:ilvl="8" w:tentative="1">
+      <w:start w:val="1"/>
+      <w:numFmt w:val="bullet"/>
+      <w:lvlText w:val=""/>
+      <w:lvlJc w:val="left"/>
+      <w:pPr>
+        <w:tabs>
+          <w:tab w:val="num" w:pos="6480"/>
+        </w:tabs>
+        <w:ind w:left="6480" w:hanging="360"/>
+      </w:pPr>
+      <w:rPr>
+        <w:rFonts w:ascii="Symbol" w:hAnsi="Symbol" w:hint="default"/>
+        <w:sz w:val="20"/>
+      </w:rPr>
+    </w:lvl>
+  </w:abstractNum>
+  <w:abstractNum w:abstractNumId="1" w15:restartNumberingAfterBreak="0">
     <w:nsid w:val="0A190D07"/>
     <w:multiLevelType w:val="hybridMultilevel"/>
     <w:tmpl w:val="F5C65166"/>
@@ -3510,7 +3972,7 @@
       </w:pPr>
     </w:lvl>
   </w:abstractNum>
-  <w:abstractNum w:abstractNumId="1" w15:restartNumberingAfterBreak="0">
+  <w:abstractNum w:abstractNumId="2" w15:restartNumberingAfterBreak="0">
     <w:nsid w:val="20934F68"/>
     <w:multiLevelType w:val="hybridMultilevel"/>
     <w:tmpl w:val="1AE2C298"/>
@@ -3599,7 +4061,7 @@
       </w:pPr>
     </w:lvl>
   </w:abstractNum>
-  <w:abstractNum w:abstractNumId="2" w15:restartNumberingAfterBreak="0">
+  <w:abstractNum w:abstractNumId="3" w15:restartNumberingAfterBreak="0">
     <w:nsid w:val="2C9C19D4"/>
     <w:multiLevelType w:val="hybridMultilevel"/>
     <w:tmpl w:val="079E8452"/>
@@ -3712,7 +4174,7 @@
       </w:rPr>
     </w:lvl>
   </w:abstractNum>
-  <w:abstractNum w:abstractNumId="3" w15:restartNumberingAfterBreak="0">
+  <w:abstractNum w:abstractNumId="4" w15:restartNumberingAfterBreak="0">
     <w:nsid w:val="2E4D7101"/>
     <w:multiLevelType w:val="hybridMultilevel"/>
     <w:tmpl w:val="7FCAF2CA"/>
@@ -3801,7 +4263,7 @@
       </w:pPr>
     </w:lvl>
   </w:abstractNum>
-  <w:abstractNum w:abstractNumId="4" w15:restartNumberingAfterBreak="0">
+  <w:abstractNum w:abstractNumId="5" w15:restartNumberingAfterBreak="0">
     <w:nsid w:val="402E65A1"/>
     <w:multiLevelType w:val="hybridMultilevel"/>
     <w:tmpl w:val="8B5E1F28"/>
@@ -3914,7 +4376,7 @@
       </w:rPr>
     </w:lvl>
   </w:abstractNum>
-  <w:abstractNum w:abstractNumId="5" w15:restartNumberingAfterBreak="0">
+  <w:abstractNum w:abstractNumId="6" w15:restartNumberingAfterBreak="0">
     <w:nsid w:val="452554E5"/>
     <w:multiLevelType w:val="hybridMultilevel"/>
     <w:tmpl w:val="4F9A57D6"/>
@@ -4003,7 +4465,7 @@
       </w:pPr>
     </w:lvl>
   </w:abstractNum>
-  <w:abstractNum w:abstractNumId="6" w15:restartNumberingAfterBreak="0">
+  <w:abstractNum w:abstractNumId="7" w15:restartNumberingAfterBreak="0">
     <w:nsid w:val="452F5DFF"/>
     <w:multiLevelType w:val="hybridMultilevel"/>
     <w:tmpl w:val="9476101C"/>
@@ -4116,7 +4578,7 @@
       </w:rPr>
     </w:lvl>
   </w:abstractNum>
-  <w:abstractNum w:abstractNumId="7" w15:restartNumberingAfterBreak="0">
+  <w:abstractNum w:abstractNumId="8" w15:restartNumberingAfterBreak="0">
     <w:nsid w:val="563216B9"/>
     <w:multiLevelType w:val="hybridMultilevel"/>
     <w:tmpl w:val="CB620EB2"/>
@@ -4229,7 +4691,7 @@
       </w:rPr>
     </w:lvl>
   </w:abstractNum>
-  <w:abstractNum w:abstractNumId="8" w15:restartNumberingAfterBreak="0">
+  <w:abstractNum w:abstractNumId="9" w15:restartNumberingAfterBreak="0">
     <w:nsid w:val="60D92041"/>
     <w:multiLevelType w:val="hybridMultilevel"/>
     <w:tmpl w:val="A35EBDCA"/>
@@ -4342,7 +4804,7 @@
       </w:rPr>
     </w:lvl>
   </w:abstractNum>
-  <w:abstractNum w:abstractNumId="9" w15:restartNumberingAfterBreak="0">
+  <w:abstractNum w:abstractNumId="10" w15:restartNumberingAfterBreak="0">
     <w:nsid w:val="71510C99"/>
     <w:multiLevelType w:val="hybridMultilevel"/>
     <w:tmpl w:val="17AA3D34"/>
@@ -4455,7 +4917,7 @@
       </w:rPr>
     </w:lvl>
   </w:abstractNum>
-  <w:abstractNum w:abstractNumId="10" w15:restartNumberingAfterBreak="0">
+  <w:abstractNum w:abstractNumId="11" w15:restartNumberingAfterBreak="0">
     <w:nsid w:val="72130239"/>
     <w:multiLevelType w:val="hybridMultilevel"/>
     <w:tmpl w:val="C53E70FC"/>
@@ -4568,7 +5030,7 @@
       </w:rPr>
     </w:lvl>
   </w:abstractNum>
-  <w:abstractNum w:abstractNumId="11" w15:restartNumberingAfterBreak="0">
+  <w:abstractNum w:abstractNumId="12" w15:restartNumberingAfterBreak="0">
     <w:nsid w:val="73FD02FC"/>
     <w:multiLevelType w:val="hybridMultilevel"/>
     <w:tmpl w:val="3B3CC0F6"/>
@@ -4681,7 +5143,7 @@
       </w:rPr>
     </w:lvl>
   </w:abstractNum>
-  <w:abstractNum w:abstractNumId="12" w15:restartNumberingAfterBreak="0">
+  <w:abstractNum w:abstractNumId="13" w15:restartNumberingAfterBreak="0">
     <w:nsid w:val="79533CB0"/>
     <w:multiLevelType w:val="hybridMultilevel"/>
     <w:tmpl w:val="D048E194"/>
@@ -4794,7 +5256,7 @@
       </w:rPr>
     </w:lvl>
   </w:abstractNum>
-  <w:abstractNum w:abstractNumId="13" w15:restartNumberingAfterBreak="0">
+  <w:abstractNum w:abstractNumId="14" w15:restartNumberingAfterBreak="0">
     <w:nsid w:val="7D685D0E"/>
     <w:multiLevelType w:val="hybridMultilevel"/>
     <w:tmpl w:val="A1EEB6AE"/>
@@ -4907,7 +5369,7 @@
       </w:rPr>
     </w:lvl>
   </w:abstractNum>
-  <w:abstractNum w:abstractNumId="14" w15:restartNumberingAfterBreak="0">
+  <w:abstractNum w:abstractNumId="15" w15:restartNumberingAfterBreak="0">
     <w:nsid w:val="7E3E729A"/>
     <w:multiLevelType w:val="hybridMultilevel"/>
     <w:tmpl w:val="A4980502"/>
@@ -4997,49 +5459,52 @@
     </w:lvl>
   </w:abstractNum>
   <w:num w:numId="1" w16cid:durableId="1389840120">
+    <w:abstractNumId w:val="15"/>
+  </w:num>
+  <w:num w:numId="2" w16cid:durableId="1947618225">
+    <w:abstractNumId w:val="6"/>
+  </w:num>
+  <w:num w:numId="3" w16cid:durableId="1708139017">
+    <w:abstractNumId w:val="1"/>
+  </w:num>
+  <w:num w:numId="4" w16cid:durableId="2000231674">
+    <w:abstractNumId w:val="9"/>
+  </w:num>
+  <w:num w:numId="5" w16cid:durableId="1438140695">
     <w:abstractNumId w:val="14"/>
   </w:num>
-  <w:num w:numId="2" w16cid:durableId="1947618225">
+  <w:num w:numId="6" w16cid:durableId="66080247">
     <w:abstractNumId w:val="5"/>
   </w:num>
-  <w:num w:numId="3" w16cid:durableId="1708139017">
-    <w:abstractNumId w:val="0"/>
+  <w:num w:numId="7" w16cid:durableId="1131246909">
+    <w:abstractNumId w:val="13"/>
   </w:num>
-  <w:num w:numId="4" w16cid:durableId="2000231674">
+  <w:num w:numId="8" w16cid:durableId="271205525">
     <w:abstractNumId w:val="8"/>
   </w:num>
-  <w:num w:numId="5" w16cid:durableId="1438140695">
-    <w:abstractNumId w:val="13"/>
-  </w:num>
-  <w:num w:numId="6" w16cid:durableId="66080247">
+  <w:num w:numId="9" w16cid:durableId="1675302316">
     <w:abstractNumId w:val="4"/>
   </w:num>
-  <w:num w:numId="7" w16cid:durableId="1131246909">
+  <w:num w:numId="10" w16cid:durableId="433984916">
+    <w:abstractNumId w:val="10"/>
+  </w:num>
+  <w:num w:numId="11" w16cid:durableId="149952432">
+    <w:abstractNumId w:val="11"/>
+  </w:num>
+  <w:num w:numId="12" w16cid:durableId="1015887073">
+    <w:abstractNumId w:val="2"/>
+  </w:num>
+  <w:num w:numId="13" w16cid:durableId="1271745920">
+    <w:abstractNumId w:val="7"/>
+  </w:num>
+  <w:num w:numId="14" w16cid:durableId="192110167">
     <w:abstractNumId w:val="12"/>
   </w:num>
-  <w:num w:numId="8" w16cid:durableId="271205525">
-    <w:abstractNumId w:val="7"/>
-  </w:num>
-  <w:num w:numId="9" w16cid:durableId="1675302316">
+  <w:num w:numId="15" w16cid:durableId="1364985927">
     <w:abstractNumId w:val="3"/>
   </w:num>
-  <w:num w:numId="10" w16cid:durableId="433984916">
-    <w:abstractNumId w:val="9"/>
-  </w:num>
-  <w:num w:numId="11" w16cid:durableId="149952432">
-    <w:abstractNumId w:val="10"/>
-  </w:num>
-  <w:num w:numId="12" w16cid:durableId="1015887073">
-    <w:abstractNumId w:val="1"/>
-  </w:num>
-  <w:num w:numId="13" w16cid:durableId="1271745920">
-    <w:abstractNumId w:val="6"/>
-  </w:num>
-  <w:num w:numId="14" w16cid:durableId="192110167">
-    <w:abstractNumId w:val="11"/>
-  </w:num>
-  <w:num w:numId="15" w16cid:durableId="1364985927">
-    <w:abstractNumId w:val="2"/>
+  <w:num w:numId="16" w16cid:durableId="263653286">
+    <w:abstractNumId w:val="0"/>
   </w:num>
 </w:numbering>
 </file>

</xml_diff>

<commit_message>
Última modificación en PostgreSQL
Hice un par de ALTER TABLE a las tablas Prueba y Distrito para añadir las columnas "Vencedor_FK" y "Tributos_FK".  También hice uso del comando UPDATE - SET.
</commit_message>
<xml_diff>
--- a/Documentación.docx
+++ b/Documentación.docx
@@ -2841,17 +2841,13 @@
       </w:pPr>
       <w:r>
         <w:rPr>
-          <w:rFonts w:ascii="Arial" w:hAnsi="Arial" w:cs="Arial"/>
-          <w:bCs/>
           <w:noProof/>
-          <w:sz w:val="24"/>
-          <w:szCs w:val="16"/>
         </w:rPr>
         <w:drawing>
-          <wp:inline distT="0" distB="0" distL="0" distR="0" wp14:anchorId="0FF2CCD4" wp14:editId="03449AB1">
-            <wp:extent cx="6333490" cy="4433570"/>
+          <wp:inline distT="0" distB="0" distL="0" distR="0" wp14:anchorId="5ECF09A3" wp14:editId="5D1D20CB">
+            <wp:extent cx="6333490" cy="3706495"/>
             <wp:effectExtent l="0" t="0" r="0" b="0"/>
-            <wp:docPr id="86028929" name="Imagen 2"/>
+            <wp:docPr id="655891580" name="Imagen 1"/>
             <wp:cNvGraphicFramePr>
               <a:graphicFrameLocks xmlns:a="http://schemas.openxmlformats.org/drawingml/2006/main" noChangeAspect="1"/>
             </wp:cNvGraphicFramePr>
@@ -2859,7 +2855,7 @@
               <a:graphicData uri="http://schemas.openxmlformats.org/drawingml/2006/picture">
                 <pic:pic xmlns:pic="http://schemas.openxmlformats.org/drawingml/2006/picture">
                   <pic:nvPicPr>
-                    <pic:cNvPr id="86028929" name="Imagen 86028929"/>
+                    <pic:cNvPr id="655891580" name="Imagen 655891580"/>
                     <pic:cNvPicPr/>
                   </pic:nvPicPr>
                   <pic:blipFill>
@@ -2877,7 +2873,7 @@
                   <pic:spPr>
                     <a:xfrm>
                       <a:off x="0" y="0"/>
-                      <a:ext cx="6333490" cy="4433570"/>
+                      <a:ext cx="6333490" cy="3706495"/>
                     </a:xfrm>
                     <a:prstGeom prst="rect">
                       <a:avLst/>
@@ -2943,35 +2939,53 @@
           <w:sz w:val="24"/>
           <w:szCs w:val="16"/>
         </w:rPr>
+        <w:t>Y es en base a este último es que se comenzó a realizar la base de datos de PostgreSQL. Opté por realizar el proceso de la creación de la base de datos</w:t>
+      </w:r>
+      <w:r>
+        <w:rPr>
+          <w:rFonts w:ascii="Arial" w:hAnsi="Arial" w:cs="Arial"/>
+          <w:bCs/>
+          <w:sz w:val="24"/>
+          <w:szCs w:val="16"/>
+        </w:rPr>
+        <w:t xml:space="preserve"> </w:t>
+      </w:r>
+      <w:r>
+        <w:rPr>
+          <w:rFonts w:ascii="Arial" w:hAnsi="Arial" w:cs="Arial"/>
+          <w:bCs/>
+          <w:sz w:val="24"/>
+          <w:szCs w:val="16"/>
+        </w:rPr>
+        <w:t>directamente en la ventana de comandos por motivos de familiaridad y comodidad.</w:t>
+      </w:r>
+    </w:p>
+    <w:p>
+      <w:pPr>
+        <w:jc w:val="both"/>
+        <w:rPr>
+          <w:rFonts w:ascii="Arial" w:hAnsi="Arial" w:cs="Arial"/>
+          <w:bCs/>
+          <w:sz w:val="24"/>
+          <w:szCs w:val="16"/>
+        </w:rPr>
+      </w:pPr>
+    </w:p>
+    <w:p>
+      <w:pPr>
+        <w:jc w:val="center"/>
+        <w:rPr>
+          <w:rFonts w:ascii="Arial" w:hAnsi="Arial" w:cs="Arial"/>
+          <w:bCs/>
+          <w:sz w:val="24"/>
+          <w:szCs w:val="16"/>
+        </w:rPr>
+      </w:pPr>
+      <w:r>
+        <w:rPr>
+          <w:noProof/>
+        </w:rPr>
         <w:lastRenderedPageBreak/>
-        <w:t>Y es en base a este último es que se comenzó a realizar la base de datos de PostgreSQL. Opté por realizar todo el proceso de la creación de la base de datos, tablas y ocurrencias directamente en la ventana de comandos por motivos de familiaridad y comodidad.</w:t>
-      </w:r>
-    </w:p>
-    <w:p>
-      <w:pPr>
-        <w:jc w:val="both"/>
-        <w:rPr>
-          <w:rFonts w:ascii="Arial" w:hAnsi="Arial" w:cs="Arial"/>
-          <w:bCs/>
-          <w:sz w:val="24"/>
-          <w:szCs w:val="16"/>
-        </w:rPr>
-      </w:pPr>
-    </w:p>
-    <w:p>
-      <w:pPr>
-        <w:jc w:val="center"/>
-        <w:rPr>
-          <w:rFonts w:ascii="Arial" w:hAnsi="Arial" w:cs="Arial"/>
-          <w:bCs/>
-          <w:sz w:val="24"/>
-          <w:szCs w:val="16"/>
-        </w:rPr>
-      </w:pPr>
-      <w:r>
-        <w:rPr>
-          <w:noProof/>
-        </w:rPr>
         <w:drawing>
           <wp:anchor distT="0" distB="0" distL="114300" distR="114300" simplePos="0" relativeHeight="251658240" behindDoc="0" locked="0" layoutInCell="1" allowOverlap="1" wp14:anchorId="0BE106A7" wp14:editId="36E895CE">
             <wp:simplePos x="0" y="0"/>
@@ -3108,7 +3122,34 @@
           <w:sz w:val="24"/>
           <w:szCs w:val="16"/>
         </w:rPr>
-        <w:t>Creé la base de datos THG donde posteriormente creé cada una de mis tablas con sus respectivos atributos:</w:t>
+        <w:t>P</w:t>
+      </w:r>
+      <w:r>
+        <w:rPr>
+          <w:rFonts w:ascii="Arial" w:hAnsi="Arial" w:cs="Arial"/>
+          <w:bCs/>
+          <w:sz w:val="24"/>
+          <w:szCs w:val="16"/>
+        </w:rPr>
+        <w:t>osteriormente creé cada una de mis tablas con sus respectivos atributos</w:t>
+      </w:r>
+      <w:r>
+        <w:rPr>
+          <w:rFonts w:ascii="Arial" w:hAnsi="Arial" w:cs="Arial"/>
+          <w:bCs/>
+          <w:sz w:val="24"/>
+          <w:szCs w:val="16"/>
+        </w:rPr>
+        <w:t xml:space="preserve"> directo en PostgreSQL</w:t>
+      </w:r>
+      <w:r>
+        <w:rPr>
+          <w:rFonts w:ascii="Arial" w:hAnsi="Arial" w:cs="Arial"/>
+          <w:bCs/>
+          <w:sz w:val="24"/>
+          <w:szCs w:val="16"/>
+        </w:rPr>
+        <w:t>:</w:t>
       </w:r>
     </w:p>
     <w:p>
@@ -3323,8 +3364,123 @@
           <w:sz w:val="24"/>
           <w:szCs w:val="24"/>
         </w:rPr>
-        <w:t xml:space="preserve"> </w:t>
-      </w:r>
+        <w:t>Creé la tabla capitolio y su registro</w:t>
+      </w:r>
+    </w:p>
+    <w:p>
+      <w:pPr>
+        <w:rPr>
+          <w:rFonts w:ascii="Arial" w:hAnsi="Arial" w:cs="Arial"/>
+          <w:bCs/>
+          <w:sz w:val="24"/>
+          <w:szCs w:val="24"/>
+        </w:rPr>
+      </w:pPr>
+      <w:r>
+        <w:rPr>
+          <w:rFonts w:ascii="Arial" w:hAnsi="Arial" w:cs="Arial"/>
+          <w:bCs/>
+          <w:sz w:val="24"/>
+          <w:szCs w:val="24"/>
+        </w:rPr>
+        <w:t xml:space="preserve">Creé tabla distrito donde encontramos la primera </w:t>
+      </w:r>
+      <w:r>
+        <w:rPr>
+          <w:rFonts w:ascii="Arial" w:hAnsi="Arial" w:cs="Arial"/>
+          <w:bCs/>
+          <w:sz w:val="24"/>
+          <w:szCs w:val="24"/>
+        </w:rPr>
+        <w:t>herencia</w:t>
+      </w:r>
+    </w:p>
+    <w:p>
+      <w:pPr>
+        <w:rPr>
+          <w:rFonts w:ascii="Arial" w:hAnsi="Arial" w:cs="Arial"/>
+          <w:bCs/>
+          <w:sz w:val="24"/>
+          <w:szCs w:val="24"/>
+        </w:rPr>
+      </w:pPr>
+    </w:p>
+    <w:p>
+      <w:pPr>
+        <w:rPr>
+          <w:rFonts w:ascii="Arial" w:hAnsi="Arial" w:cs="Arial"/>
+          <w:bCs/>
+          <w:sz w:val="24"/>
+          <w:szCs w:val="24"/>
+        </w:rPr>
+      </w:pPr>
+      <w:r>
+        <w:rPr>
+          <w:rFonts w:ascii="Arial" w:hAnsi="Arial" w:cs="Arial"/>
+          <w:bCs/>
+          <w:sz w:val="24"/>
+          <w:szCs w:val="24"/>
+        </w:rPr>
+        <w:t>Creé la tabla mentor</w:t>
+      </w:r>
+    </w:p>
+    <w:p>
+      <w:pPr>
+        <w:rPr>
+          <w:rFonts w:ascii="Arial" w:hAnsi="Arial" w:cs="Arial"/>
+          <w:bCs/>
+          <w:sz w:val="24"/>
+          <w:szCs w:val="24"/>
+        </w:rPr>
+      </w:pPr>
+      <w:r>
+        <w:rPr>
+          <w:rFonts w:ascii="Arial" w:hAnsi="Arial" w:cs="Arial"/>
+          <w:bCs/>
+          <w:sz w:val="24"/>
+          <w:szCs w:val="24"/>
+        </w:rPr>
+        <w:t>Creé la tabla tributo</w:t>
+      </w:r>
+    </w:p>
+    <w:p>
+      <w:pPr>
+        <w:rPr>
+          <w:rFonts w:ascii="Arial" w:hAnsi="Arial" w:cs="Arial"/>
+          <w:bCs/>
+          <w:sz w:val="24"/>
+          <w:szCs w:val="24"/>
+        </w:rPr>
+      </w:pPr>
+      <w:r>
+        <w:rPr>
+          <w:rFonts w:ascii="Arial" w:hAnsi="Arial" w:cs="Arial"/>
+          <w:bCs/>
+          <w:sz w:val="24"/>
+          <w:szCs w:val="24"/>
+        </w:rPr>
+        <w:t>Creé tabla vigilante</w:t>
+      </w:r>
+    </w:p>
+    <w:p>
+      <w:pPr>
+        <w:rPr>
+          <w:rFonts w:ascii="Arial" w:hAnsi="Arial" w:cs="Arial"/>
+          <w:bCs/>
+          <w:sz w:val="24"/>
+          <w:szCs w:val="24"/>
+        </w:rPr>
+      </w:pPr>
+    </w:p>
+    <w:p>
+      <w:pPr>
+        <w:rPr>
+          <w:rFonts w:ascii="Arial" w:hAnsi="Arial" w:cs="Arial"/>
+          <w:bCs/>
+          <w:sz w:val="24"/>
+          <w:szCs w:val="24"/>
+        </w:rPr>
+      </w:pPr>
       <w:r>
         <w:rPr>
           <w:rFonts w:ascii="Arial" w:hAnsi="Arial" w:cs="Arial"/>
@@ -3399,130 +3555,6 @@
           <w:sz w:val="24"/>
           <w:szCs w:val="24"/>
         </w:rPr>
-        <w:t>Creé la tabla capitolio y su registro</w:t>
-      </w:r>
-    </w:p>
-    <w:p>
-      <w:pPr>
-        <w:rPr>
-          <w:rFonts w:ascii="Arial" w:hAnsi="Arial" w:cs="Arial"/>
-          <w:bCs/>
-          <w:sz w:val="24"/>
-          <w:szCs w:val="24"/>
-        </w:rPr>
-      </w:pPr>
-      <w:r>
-        <w:rPr>
-          <w:rFonts w:ascii="Arial" w:hAnsi="Arial" w:cs="Arial"/>
-          <w:bCs/>
-          <w:sz w:val="24"/>
-          <w:szCs w:val="24"/>
-        </w:rPr>
-        <w:t xml:space="preserve">Creé tabla distrito donde encontramos la primera </w:t>
-      </w:r>
-      <w:r>
-        <w:rPr>
-          <w:rFonts w:ascii="Arial" w:hAnsi="Arial" w:cs="Arial"/>
-          <w:bCs/>
-          <w:sz w:val="24"/>
-          <w:szCs w:val="24"/>
-        </w:rPr>
-        <w:t>herencia</w:t>
-      </w:r>
-    </w:p>
-    <w:p>
-      <w:pPr>
-        <w:rPr>
-          <w:rFonts w:ascii="Arial" w:hAnsi="Arial" w:cs="Arial"/>
-          <w:bCs/>
-          <w:sz w:val="24"/>
-          <w:szCs w:val="24"/>
-        </w:rPr>
-      </w:pPr>
-    </w:p>
-    <w:p>
-      <w:pPr>
-        <w:rPr>
-          <w:rFonts w:ascii="Arial" w:hAnsi="Arial" w:cs="Arial"/>
-          <w:bCs/>
-          <w:sz w:val="24"/>
-          <w:szCs w:val="24"/>
-        </w:rPr>
-      </w:pPr>
-      <w:r>
-        <w:rPr>
-          <w:rFonts w:ascii="Arial" w:hAnsi="Arial" w:cs="Arial"/>
-          <w:bCs/>
-          <w:sz w:val="24"/>
-          <w:szCs w:val="24"/>
-        </w:rPr>
-        <w:t>Creé la tabla mentor</w:t>
-      </w:r>
-    </w:p>
-    <w:p>
-      <w:pPr>
-        <w:rPr>
-          <w:rFonts w:ascii="Arial" w:hAnsi="Arial" w:cs="Arial"/>
-          <w:bCs/>
-          <w:sz w:val="24"/>
-          <w:szCs w:val="24"/>
-        </w:rPr>
-      </w:pPr>
-      <w:r>
-        <w:rPr>
-          <w:rFonts w:ascii="Arial" w:hAnsi="Arial" w:cs="Arial"/>
-          <w:bCs/>
-          <w:sz w:val="24"/>
-          <w:szCs w:val="24"/>
-        </w:rPr>
-        <w:t>Creé la tabla tributo</w:t>
-      </w:r>
-    </w:p>
-    <w:p>
-      <w:pPr>
-        <w:rPr>
-          <w:rFonts w:ascii="Arial" w:hAnsi="Arial" w:cs="Arial"/>
-          <w:bCs/>
-          <w:sz w:val="24"/>
-          <w:szCs w:val="24"/>
-        </w:rPr>
-      </w:pPr>
-      <w:r>
-        <w:rPr>
-          <w:rFonts w:ascii="Arial" w:hAnsi="Arial" w:cs="Arial"/>
-          <w:bCs/>
-          <w:sz w:val="24"/>
-          <w:szCs w:val="24"/>
-        </w:rPr>
-        <w:t>Creé tabla vigilante</w:t>
-      </w:r>
-    </w:p>
-    <w:p>
-      <w:pPr>
-        <w:rPr>
-          <w:rFonts w:ascii="Arial" w:hAnsi="Arial" w:cs="Arial"/>
-          <w:bCs/>
-          <w:sz w:val="24"/>
-          <w:szCs w:val="24"/>
-        </w:rPr>
-      </w:pPr>
-    </w:p>
-    <w:p>
-      <w:pPr>
-        <w:rPr>
-          <w:rFonts w:ascii="Arial" w:hAnsi="Arial" w:cs="Arial"/>
-          <w:bCs/>
-          <w:sz w:val="24"/>
-          <w:szCs w:val="24"/>
-        </w:rPr>
-      </w:pPr>
-      <w:r>
-        <w:rPr>
-          <w:rFonts w:ascii="Arial" w:hAnsi="Arial" w:cs="Arial"/>
-          <w:bCs/>
-          <w:sz w:val="24"/>
-          <w:szCs w:val="24"/>
-        </w:rPr>
         <w:t>TABLA PRUEBA</w:t>
       </w:r>
     </w:p>
@@ -3571,7 +3603,218 @@
           <w:sz w:val="24"/>
           <w:szCs w:val="24"/>
         </w:rPr>
-        <w:t>Alteré las tablas que requerían un dato adicional como: Prueba</w:t>
+        <w:t xml:space="preserve">Alteré las tablas que requerían un dato adicional como: </w:t>
+      </w:r>
+      <w:r>
+        <w:rPr>
+          <w:rFonts w:ascii="Arial" w:hAnsi="Arial" w:cs="Arial"/>
+          <w:bCs/>
+          <w:sz w:val="24"/>
+          <w:szCs w:val="24"/>
+        </w:rPr>
+        <w:t>Distrito &gt; Tributos y Prueba &gt; Vencedor</w:t>
+      </w:r>
+    </w:p>
+    <w:p>
+      <w:pPr>
+        <w:rPr>
+          <w:rFonts w:ascii="Arial" w:hAnsi="Arial" w:cs="Arial"/>
+          <w:bCs/>
+          <w:sz w:val="24"/>
+          <w:szCs w:val="24"/>
+        </w:rPr>
+      </w:pPr>
+    </w:p>
+    <w:p>
+      <w:pPr>
+        <w:rPr>
+          <w:rFonts w:ascii="Arial" w:hAnsi="Arial" w:cs="Arial"/>
+          <w:bCs/>
+          <w:sz w:val="24"/>
+          <w:szCs w:val="24"/>
+        </w:rPr>
+      </w:pPr>
+      <w:r>
+        <w:rPr>
+          <w:noProof/>
+        </w:rPr>
+        <w:drawing>
+          <wp:inline distT="0" distB="0" distL="0" distR="0" wp14:anchorId="09DD6821" wp14:editId="0F74AC41">
+            <wp:extent cx="5892282" cy="1078173"/>
+            <wp:effectExtent l="0" t="0" r="0" b="0"/>
+            <wp:docPr id="1220430180" name="Imagen 1"/>
+            <wp:cNvGraphicFramePr>
+              <a:graphicFrameLocks xmlns:a="http://schemas.openxmlformats.org/drawingml/2006/main" noChangeAspect="1"/>
+            </wp:cNvGraphicFramePr>
+            <a:graphic xmlns:a="http://schemas.openxmlformats.org/drawingml/2006/main">
+              <a:graphicData uri="http://schemas.openxmlformats.org/drawingml/2006/picture">
+                <pic:pic xmlns:pic="http://schemas.openxmlformats.org/drawingml/2006/picture">
+                  <pic:nvPicPr>
+                    <pic:cNvPr id="1220430180" name=""/>
+                    <pic:cNvPicPr/>
+                  </pic:nvPicPr>
+                  <pic:blipFill rotWithShape="1">
+                    <a:blip r:embed="rId17"/>
+                    <a:srcRect l="29685" t="19556" r="35016" b="68957"/>
+                    <a:stretch/>
+                  </pic:blipFill>
+                  <pic:spPr bwMode="auto">
+                    <a:xfrm>
+                      <a:off x="0" y="0"/>
+                      <a:ext cx="5969747" cy="1092348"/>
+                    </a:xfrm>
+                    <a:prstGeom prst="rect">
+                      <a:avLst/>
+                    </a:prstGeom>
+                    <a:ln>
+                      <a:noFill/>
+                    </a:ln>
+                    <a:extLst>
+                      <a:ext uri="{53640926-AAD7-44D8-BBD7-CCE9431645EC}">
+                        <a14:shadowObscured xmlns:a14="http://schemas.microsoft.com/office/drawing/2010/main"/>
+                      </a:ext>
+                    </a:extLst>
+                  </pic:spPr>
+                </pic:pic>
+              </a:graphicData>
+            </a:graphic>
+          </wp:inline>
+        </w:drawing>
+      </w:r>
+    </w:p>
+    <w:p>
+      <w:pPr>
+        <w:rPr>
+          <w:rFonts w:ascii="Arial" w:hAnsi="Arial" w:cs="Arial"/>
+          <w:bCs/>
+          <w:sz w:val="24"/>
+          <w:szCs w:val="24"/>
+        </w:rPr>
+      </w:pPr>
+    </w:p>
+    <w:p>
+      <w:pPr>
+        <w:rPr>
+          <w:rFonts w:ascii="Arial" w:hAnsi="Arial" w:cs="Arial"/>
+          <w:bCs/>
+          <w:sz w:val="24"/>
+          <w:szCs w:val="24"/>
+        </w:rPr>
+      </w:pPr>
+      <w:r>
+        <w:rPr>
+          <w:noProof/>
+        </w:rPr>
+        <w:lastRenderedPageBreak/>
+        <w:drawing>
+          <wp:inline distT="0" distB="0" distL="0" distR="0" wp14:anchorId="51B934D4" wp14:editId="492C79DD">
+            <wp:extent cx="4496435" cy="518322"/>
+            <wp:effectExtent l="0" t="0" r="0" b="0"/>
+            <wp:docPr id="1072918782" name="Imagen 1" descr="Captura de pantalla de computadora&#10;&#10;Descripción generada automáticamente"/>
+            <wp:cNvGraphicFramePr>
+              <a:graphicFrameLocks xmlns:a="http://schemas.openxmlformats.org/drawingml/2006/main" noChangeAspect="1"/>
+            </wp:cNvGraphicFramePr>
+            <a:graphic xmlns:a="http://schemas.openxmlformats.org/drawingml/2006/main">
+              <a:graphicData uri="http://schemas.openxmlformats.org/drawingml/2006/picture">
+                <pic:pic xmlns:pic="http://schemas.openxmlformats.org/drawingml/2006/picture">
+                  <pic:nvPicPr>
+                    <pic:cNvPr id="1072918782" name="Imagen 1" descr="Captura de pantalla de computadora&#10;&#10;Descripción generada automáticamente"/>
+                    <pic:cNvPicPr/>
+                  </pic:nvPicPr>
+                  <pic:blipFill rotWithShape="1">
+                    <a:blip r:embed="rId18"/>
+                    <a:srcRect l="28988" t="19167" b="66274"/>
+                    <a:stretch/>
+                  </pic:blipFill>
+                  <pic:spPr bwMode="auto">
+                    <a:xfrm>
+                      <a:off x="0" y="0"/>
+                      <a:ext cx="4497532" cy="518448"/>
+                    </a:xfrm>
+                    <a:prstGeom prst="rect">
+                      <a:avLst/>
+                    </a:prstGeom>
+                    <a:ln>
+                      <a:noFill/>
+                    </a:ln>
+                    <a:extLst>
+                      <a:ext uri="{53640926-AAD7-44D8-BBD7-CCE9431645EC}">
+                        <a14:shadowObscured xmlns:a14="http://schemas.microsoft.com/office/drawing/2010/main"/>
+                      </a:ext>
+                    </a:extLst>
+                  </pic:spPr>
+                </pic:pic>
+              </a:graphicData>
+            </a:graphic>
+          </wp:inline>
+        </w:drawing>
+      </w:r>
+    </w:p>
+    <w:p>
+      <w:pPr>
+        <w:rPr>
+          <w:rFonts w:ascii="Arial" w:hAnsi="Arial" w:cs="Arial"/>
+          <w:bCs/>
+          <w:sz w:val="24"/>
+          <w:szCs w:val="24"/>
+        </w:rPr>
+      </w:pPr>
+    </w:p>
+    <w:p>
+      <w:pPr>
+        <w:rPr>
+          <w:rFonts w:ascii="Arial" w:hAnsi="Arial" w:cs="Arial"/>
+          <w:bCs/>
+          <w:sz w:val="24"/>
+          <w:szCs w:val="24"/>
+        </w:rPr>
+      </w:pPr>
+      <w:r>
+        <w:rPr>
+          <w:noProof/>
+        </w:rPr>
+        <w:drawing>
+          <wp:inline distT="0" distB="0" distL="0" distR="0" wp14:anchorId="4700258F" wp14:editId="3AFA83C7">
+            <wp:extent cx="6231190" cy="1071350"/>
+            <wp:effectExtent l="0" t="0" r="0" b="0"/>
+            <wp:docPr id="912643726" name="Imagen 1"/>
+            <wp:cNvGraphicFramePr>
+              <a:graphicFrameLocks xmlns:a="http://schemas.openxmlformats.org/drawingml/2006/main" noChangeAspect="1"/>
+            </wp:cNvGraphicFramePr>
+            <a:graphic xmlns:a="http://schemas.openxmlformats.org/drawingml/2006/main">
+              <a:graphicData uri="http://schemas.openxmlformats.org/drawingml/2006/picture">
+                <pic:pic xmlns:pic="http://schemas.openxmlformats.org/drawingml/2006/picture">
+                  <pic:nvPicPr>
+                    <pic:cNvPr id="912643726" name=""/>
+                    <pic:cNvPicPr/>
+                  </pic:nvPicPr>
+                  <pic:blipFill rotWithShape="1">
+                    <a:blip r:embed="rId19"/>
+                    <a:srcRect l="29199" t="17638" r="23174" b="67798"/>
+                    <a:stretch/>
+                  </pic:blipFill>
+                  <pic:spPr bwMode="auto">
+                    <a:xfrm>
+                      <a:off x="0" y="0"/>
+                      <a:ext cx="6258023" cy="1075963"/>
+                    </a:xfrm>
+                    <a:prstGeom prst="rect">
+                      <a:avLst/>
+                    </a:prstGeom>
+                    <a:ln>
+                      <a:noFill/>
+                    </a:ln>
+                    <a:extLst>
+                      <a:ext uri="{53640926-AAD7-44D8-BBD7-CCE9431645EC}">
+                        <a14:shadowObscured xmlns:a14="http://schemas.microsoft.com/office/drawing/2010/main"/>
+                      </a:ext>
+                    </a:extLst>
+                  </pic:spPr>
+                </pic:pic>
+              </a:graphicData>
+            </a:graphic>
+          </wp:inline>
+        </w:drawing>
       </w:r>
     </w:p>
     <w:p>
@@ -3595,7 +3838,7 @@
       </w:pPr>
     </w:p>
     <w:sectPr>
-      <w:headerReference w:type="default" r:id="rId17"/>
+      <w:headerReference w:type="default" r:id="rId20"/>
       <w:pgSz w:w="12242" w:h="15842" w:code="1"/>
       <w:pgMar w:top="1134" w:right="1134" w:bottom="1134" w:left="1134" w:header="709" w:footer="709" w:gutter="0"/>
       <w:cols w:space="708"/>

</xml_diff>